<commit_message>
Define conclusion form profiling, regenerate docs
</commit_message>
<xml_diff>
--- a/clustering/clustering-profiling.docx
+++ b/clustering/clustering-profiling.docx
@@ -7,7 +7,37 @@
         <w:pStyle w:val="Title"/>
       </w:pPr>
       <w:r>
-        <w:t xml:space="preserve">SpotifyProfiling</w:t>
+        <w:t xml:space="preserve">Spotify</w:t>
+      </w:r>
+      <w:r>
+        <w:t xml:space="preserve"> </w:t>
+      </w:r>
+      <w:r>
+        <w:t xml:space="preserve">Dataset</w:t>
+      </w:r>
+      <w:r>
+        <w:t xml:space="preserve"> </w:t>
+      </w:r>
+      <w:r>
+        <w:t xml:space="preserve">Clustering</w:t>
+      </w:r>
+      <w:r>
+        <w:t xml:space="preserve"> </w:t>
+      </w:r>
+      <w:r>
+        <w:t xml:space="preserve">-</w:t>
+      </w:r>
+      <w:r>
+        <w:t xml:space="preserve"> </w:t>
+      </w:r>
+      <w:r>
+        <w:t xml:space="preserve">Profiling</w:t>
+      </w:r>
+      <w:r>
+        <w:t xml:space="preserve"> </w:t>
+      </w:r>
+      <w:r>
+        <w:t xml:space="preserve">Analysis</w:t>
       </w:r>
     </w:p>
     <w:p>
@@ -18,13 +48,13 @@
         <w:t xml:space="preserve">2023-01-05</w:t>
       </w:r>
     </w:p>
-    <w:bookmarkStart w:id="22" w:name="profiling"/>
+    <w:bookmarkStart w:id="59" w:name="X9d2b5547d8faa01c8cdf039c7a32b0fe63ac9fa"/>
     <w:p>
       <w:pPr>
         <w:pStyle w:val="Heading1"/>
       </w:pPr>
       <w:r>
-        <w:t xml:space="preserve">Profiling</w:t>
+        <w:t xml:space="preserve">Spotify Dataset Clustering - Profiling Analysis</w:t>
       </w:r>
     </w:p>
     <w:p>
@@ -309,10 +339,9 @@
         <w:t xml:space="preserve">## 10   -7.280  0.397     0.556000         0.00e+00   0.307       1</w:t>
       </w:r>
     </w:p>
-    <w:bookmarkStart w:id="20" w:name="X747e705a49c4db1dcdb324ae3a4838cbf0b9493"/>
     <w:p>
       <w:pPr>
-        <w:pStyle w:val="Heading3"/>
+        <w:pStyle w:val="FirstParagraph"/>
       </w:pPr>
       <w:r>
         <w:t xml:space="preserve">As you may notice, the new cluster variable was generated from dissimilarity Matrix / Gower’s Distance from previous script.</w:t>
@@ -372,11 +401,9 @@
         <w:t xml:space="preserve">(dd)</w:t>
       </w:r>
     </w:p>
-    <w:bookmarkEnd w:id="20"/>
-    <w:bookmarkStart w:id="21" w:name="X687d749cb9500cb9b39a7e196059845700118a5"/>
     <w:p>
       <w:pPr>
-        <w:pStyle w:val="Heading3"/>
+        <w:pStyle w:val="FirstParagraph"/>
       </w:pPr>
       <w:r>
         <w:t xml:space="preserve">Calculate the test value of variable Xnum for all modalities of factor P</w:t>
@@ -2057,24 +2084,9 @@
         <w:t xml:space="preserve">)</w:t>
       </w:r>
     </w:p>
-    <w:bookmarkEnd w:id="21"/>
-    <w:bookmarkEnd w:id="22"/>
-    <w:bookmarkStart w:id="61" w:name="X0f8b67fd9d16dd16539b928bea38e504e13163b"/>
     <w:p>
       <w:pPr>
-        <w:pStyle w:val="Heading1"/>
-      </w:pPr>
-      <w:r>
-        <w:rPr>
-          <w:rStyle w:val="VerbatimChar"/>
-        </w:rPr>
-        <w:t xml:space="preserve">{r} # #--- Inserted a code from generated c2 variable from clustering # ## Dissimilarity matrix (Main task) #   library(cluster) #   numeric_vars &lt;- c("loudness", "energy", "acousticness", "instrumentalness", "valence") #   dissimMatrix &lt;- daisy(dd[,numeric_vars], metric = "gower", stand=TRUE)  #   distMatrix&lt;-dissimMatrix^2 #    #   ## INSTRUCTION THAT RUN THE HEIRARCHICAL CLUSTERING #   h1 &lt;- hclust(distMatrix,method="ward.D")  # NOTICE THE COST #    #   ## CUT THE TREE #   c2 &lt;- cutree(h1, 4) # #--- #</w:t>
-      </w:r>
-    </w:p>
-    <w:bookmarkStart w:id="23" w:name="X0e228a82f13e7b00d33f858550fbf655bae124d"/>
-    <w:p>
-      <w:pPr>
-        <w:pStyle w:val="Heading3"/>
+        <w:pStyle w:val="FirstParagraph"/>
       </w:pPr>
       <w:r>
         <w:t xml:space="preserve">Using the added column</w:t>
@@ -2434,8 +2446,7 @@
         <w:t xml:space="preserve">]</w:t>
       </w:r>
     </w:p>
-    <w:bookmarkEnd w:id="23"/>
-    <w:bookmarkStart w:id="60" w:name="X2151879afbad8fd7566fe419c311e408f6ed67b"/>
+    <w:bookmarkStart w:id="56" w:name="X2151879afbad8fd7566fe419c311e408f6ed67b"/>
     <w:p>
       <w:pPr>
         <w:pStyle w:val="Heading3"/>
@@ -7839,18 +7850,18 @@
           <wp:inline>
             <wp:extent cx="4620126" cy="3696101"/>
             <wp:effectExtent b="0" l="0" r="0" t="0"/>
-            <wp:docPr descr="" title="" id="25" name="Picture"/>
+            <wp:docPr descr="" title="" id="21" name="Picture"/>
             <a:graphic>
               <a:graphicData uri="http://schemas.openxmlformats.org/drawingml/2006/picture">
                 <pic:pic>
                   <pic:nvPicPr>
-                    <pic:cNvPr descr="clustering-profiling_files/figure-docx/unnamed-chunk-8-1.png" id="26" name="Picture"/>
+                    <pic:cNvPr descr="clustering-profiling_files/figure-docx/unnamed-chunk-8-1.png" id="22" name="Picture"/>
                     <pic:cNvPicPr>
                       <a:picLocks noChangeArrowheads="1" noChangeAspect="1"/>
                     </pic:cNvPicPr>
                   </pic:nvPicPr>
                   <pic:blipFill>
-                    <a:blip r:embed="rId24"/>
+                    <a:blip r:embed="rId20"/>
                     <a:stretch>
                       <a:fillRect/>
                     </a:stretch>
@@ -7881,18 +7892,18 @@
           <wp:inline>
             <wp:extent cx="4620126" cy="3696101"/>
             <wp:effectExtent b="0" l="0" r="0" t="0"/>
-            <wp:docPr descr="" title="" id="28" name="Picture"/>
+            <wp:docPr descr="" title="" id="24" name="Picture"/>
             <a:graphic>
               <a:graphicData uri="http://schemas.openxmlformats.org/drawingml/2006/picture">
                 <pic:pic>
                   <pic:nvPicPr>
-                    <pic:cNvPr descr="clustering-profiling_files/figure-docx/unnamed-chunk-8-2.png" id="29" name="Picture"/>
+                    <pic:cNvPr descr="clustering-profiling_files/figure-docx/unnamed-chunk-8-2.png" id="25" name="Picture"/>
                     <pic:cNvPicPr>
                       <a:picLocks noChangeArrowheads="1" noChangeAspect="1"/>
                     </pic:cNvPicPr>
                   </pic:nvPicPr>
                   <pic:blipFill>
-                    <a:blip r:embed="rId27"/>
+                    <a:blip r:embed="rId23"/>
                     <a:stretch>
                       <a:fillRect/>
                     </a:stretch>
@@ -8056,18 +8067,18 @@
           <wp:inline>
             <wp:extent cx="4620126" cy="3696101"/>
             <wp:effectExtent b="0" l="0" r="0" t="0"/>
-            <wp:docPr descr="" title="" id="31" name="Picture"/>
+            <wp:docPr descr="" title="" id="27" name="Picture"/>
             <a:graphic>
               <a:graphicData uri="http://schemas.openxmlformats.org/drawingml/2006/picture">
                 <pic:pic>
                   <pic:nvPicPr>
-                    <pic:cNvPr descr="clustering-profiling_files/figure-docx/unnamed-chunk-8-3.png" id="32" name="Picture"/>
+                    <pic:cNvPr descr="clustering-profiling_files/figure-docx/unnamed-chunk-8-3.png" id="28" name="Picture"/>
                     <pic:cNvPicPr>
                       <a:picLocks noChangeArrowheads="1" noChangeAspect="1"/>
                     </pic:cNvPicPr>
                   </pic:nvPicPr>
                   <pic:blipFill>
-                    <a:blip r:embed="rId30"/>
+                    <a:blip r:embed="rId26"/>
                     <a:stretch>
                       <a:fillRect/>
                     </a:stretch>
@@ -8098,18 +8109,18 @@
           <wp:inline>
             <wp:extent cx="4620126" cy="3696101"/>
             <wp:effectExtent b="0" l="0" r="0" t="0"/>
-            <wp:docPr descr="" title="" id="34" name="Picture"/>
+            <wp:docPr descr="" title="" id="30" name="Picture"/>
             <a:graphic>
               <a:graphicData uri="http://schemas.openxmlformats.org/drawingml/2006/picture">
                 <pic:pic>
                   <pic:nvPicPr>
-                    <pic:cNvPr descr="clustering-profiling_files/figure-docx/unnamed-chunk-8-4.png" id="35" name="Picture"/>
+                    <pic:cNvPr descr="clustering-profiling_files/figure-docx/unnamed-chunk-8-4.png" id="31" name="Picture"/>
                     <pic:cNvPicPr>
                       <a:picLocks noChangeArrowheads="1" noChangeAspect="1"/>
                     </pic:cNvPicPr>
                   </pic:nvPicPr>
                   <pic:blipFill>
-                    <a:blip r:embed="rId33"/>
+                    <a:blip r:embed="rId29"/>
                     <a:stretch>
                       <a:fillRect/>
                     </a:stretch>
@@ -8273,18 +8284,18 @@
           <wp:inline>
             <wp:extent cx="4620126" cy="3696101"/>
             <wp:effectExtent b="0" l="0" r="0" t="0"/>
-            <wp:docPr descr="" title="" id="37" name="Picture"/>
+            <wp:docPr descr="" title="" id="33" name="Picture"/>
             <a:graphic>
               <a:graphicData uri="http://schemas.openxmlformats.org/drawingml/2006/picture">
                 <pic:pic>
                   <pic:nvPicPr>
-                    <pic:cNvPr descr="clustering-profiling_files/figure-docx/unnamed-chunk-8-5.png" id="38" name="Picture"/>
+                    <pic:cNvPr descr="clustering-profiling_files/figure-docx/unnamed-chunk-8-5.png" id="34" name="Picture"/>
                     <pic:cNvPicPr>
                       <a:picLocks noChangeArrowheads="1" noChangeAspect="1"/>
                     </pic:cNvPicPr>
                   </pic:nvPicPr>
                   <pic:blipFill>
-                    <a:blip r:embed="rId36"/>
+                    <a:blip r:embed="rId32"/>
                     <a:stretch>
                       <a:fillRect/>
                     </a:stretch>
@@ -8315,18 +8326,18 @@
           <wp:inline>
             <wp:extent cx="4620126" cy="3696101"/>
             <wp:effectExtent b="0" l="0" r="0" t="0"/>
-            <wp:docPr descr="" title="" id="40" name="Picture"/>
+            <wp:docPr descr="" title="" id="36" name="Picture"/>
             <a:graphic>
               <a:graphicData uri="http://schemas.openxmlformats.org/drawingml/2006/picture">
                 <pic:pic>
                   <pic:nvPicPr>
-                    <pic:cNvPr descr="clustering-profiling_files/figure-docx/unnamed-chunk-8-6.png" id="41" name="Picture"/>
+                    <pic:cNvPr descr="clustering-profiling_files/figure-docx/unnamed-chunk-8-6.png" id="37" name="Picture"/>
                     <pic:cNvPicPr>
                       <a:picLocks noChangeArrowheads="1" noChangeAspect="1"/>
                     </pic:cNvPicPr>
                   </pic:nvPicPr>
                   <pic:blipFill>
-                    <a:blip r:embed="rId39"/>
+                    <a:blip r:embed="rId35"/>
                     <a:stretch>
                       <a:fillRect/>
                     </a:stretch>
@@ -8490,18 +8501,18 @@
           <wp:inline>
             <wp:extent cx="4620126" cy="3696101"/>
             <wp:effectExtent b="0" l="0" r="0" t="0"/>
-            <wp:docPr descr="" title="" id="43" name="Picture"/>
+            <wp:docPr descr="" title="" id="39" name="Picture"/>
             <a:graphic>
               <a:graphicData uri="http://schemas.openxmlformats.org/drawingml/2006/picture">
                 <pic:pic>
                   <pic:nvPicPr>
-                    <pic:cNvPr descr="clustering-profiling_files/figure-docx/unnamed-chunk-8-7.png" id="44" name="Picture"/>
+                    <pic:cNvPr descr="clustering-profiling_files/figure-docx/unnamed-chunk-8-7.png" id="40" name="Picture"/>
                     <pic:cNvPicPr>
                       <a:picLocks noChangeArrowheads="1" noChangeAspect="1"/>
                     </pic:cNvPicPr>
                   </pic:nvPicPr>
                   <pic:blipFill>
-                    <a:blip r:embed="rId42"/>
+                    <a:blip r:embed="rId38"/>
                     <a:stretch>
                       <a:fillRect/>
                     </a:stretch>
@@ -8532,18 +8543,18 @@
           <wp:inline>
             <wp:extent cx="4620126" cy="3696101"/>
             <wp:effectExtent b="0" l="0" r="0" t="0"/>
-            <wp:docPr descr="" title="" id="46" name="Picture"/>
+            <wp:docPr descr="" title="" id="42" name="Picture"/>
             <a:graphic>
               <a:graphicData uri="http://schemas.openxmlformats.org/drawingml/2006/picture">
                 <pic:pic>
                   <pic:nvPicPr>
-                    <pic:cNvPr descr="clustering-profiling_files/figure-docx/unnamed-chunk-8-8.png" id="47" name="Picture"/>
+                    <pic:cNvPr descr="clustering-profiling_files/figure-docx/unnamed-chunk-8-8.png" id="43" name="Picture"/>
                     <pic:cNvPicPr>
                       <a:picLocks noChangeArrowheads="1" noChangeAspect="1"/>
                     </pic:cNvPicPr>
                   </pic:nvPicPr>
                   <pic:blipFill>
-                    <a:blip r:embed="rId45"/>
+                    <a:blip r:embed="rId41"/>
                     <a:stretch>
                       <a:fillRect/>
                     </a:stretch>
@@ -8707,18 +8718,18 @@
           <wp:inline>
             <wp:extent cx="4620126" cy="3696101"/>
             <wp:effectExtent b="0" l="0" r="0" t="0"/>
-            <wp:docPr descr="" title="" id="49" name="Picture"/>
+            <wp:docPr descr="" title="" id="45" name="Picture"/>
             <a:graphic>
               <a:graphicData uri="http://schemas.openxmlformats.org/drawingml/2006/picture">
                 <pic:pic>
                   <pic:nvPicPr>
-                    <pic:cNvPr descr="clustering-profiling_files/figure-docx/unnamed-chunk-8-9.png" id="50" name="Picture"/>
+                    <pic:cNvPr descr="clustering-profiling_files/figure-docx/unnamed-chunk-8-9.png" id="46" name="Picture"/>
                     <pic:cNvPicPr>
                       <a:picLocks noChangeArrowheads="1" noChangeAspect="1"/>
                     </pic:cNvPicPr>
                   </pic:nvPicPr>
                   <pic:blipFill>
-                    <a:blip r:embed="rId48"/>
+                    <a:blip r:embed="rId44"/>
                     <a:stretch>
                       <a:fillRect/>
                     </a:stretch>
@@ -8749,18 +8760,18 @@
           <wp:inline>
             <wp:extent cx="4620126" cy="3696101"/>
             <wp:effectExtent b="0" l="0" r="0" t="0"/>
-            <wp:docPr descr="" title="" id="52" name="Picture"/>
+            <wp:docPr descr="" title="" id="48" name="Picture"/>
             <a:graphic>
               <a:graphicData uri="http://schemas.openxmlformats.org/drawingml/2006/picture">
                 <pic:pic>
                   <pic:nvPicPr>
-                    <pic:cNvPr descr="clustering-profiling_files/figure-docx/unnamed-chunk-8-10.png" id="53" name="Picture"/>
+                    <pic:cNvPr descr="clustering-profiling_files/figure-docx/unnamed-chunk-8-10.png" id="49" name="Picture"/>
                     <pic:cNvPicPr>
                       <a:picLocks noChangeArrowheads="1" noChangeAspect="1"/>
                     </pic:cNvPicPr>
                   </pic:nvPicPr>
                   <pic:blipFill>
-                    <a:blip r:embed="rId51"/>
+                    <a:blip r:embed="rId47"/>
                     <a:stretch>
                       <a:fillRect/>
                     </a:stretch>
@@ -8924,18 +8935,18 @@
           <wp:inline>
             <wp:extent cx="4620126" cy="3696101"/>
             <wp:effectExtent b="0" l="0" r="0" t="0"/>
-            <wp:docPr descr="" title="" id="55" name="Picture"/>
+            <wp:docPr descr="" title="" id="51" name="Picture"/>
             <a:graphic>
               <a:graphicData uri="http://schemas.openxmlformats.org/drawingml/2006/picture">
                 <pic:pic>
                   <pic:nvPicPr>
-                    <pic:cNvPr descr="clustering-profiling_files/figure-docx/unnamed-chunk-8-11.png" id="56" name="Picture"/>
+                    <pic:cNvPr descr="clustering-profiling_files/figure-docx/unnamed-chunk-8-11.png" id="52" name="Picture"/>
                     <pic:cNvPicPr>
                       <a:picLocks noChangeArrowheads="1" noChangeAspect="1"/>
                     </pic:cNvPicPr>
                   </pic:nvPicPr>
                   <pic:blipFill>
-                    <a:blip r:embed="rId54"/>
+                    <a:blip r:embed="rId50"/>
                     <a:stretch>
                       <a:fillRect/>
                     </a:stretch>
@@ -8966,18 +8977,18 @@
           <wp:inline>
             <wp:extent cx="4620126" cy="3696101"/>
             <wp:effectExtent b="0" l="0" r="0" t="0"/>
-            <wp:docPr descr="" title="" id="58" name="Picture"/>
+            <wp:docPr descr="" title="" id="54" name="Picture"/>
             <a:graphic>
               <a:graphicData uri="http://schemas.openxmlformats.org/drawingml/2006/picture">
                 <pic:pic>
                   <pic:nvPicPr>
-                    <pic:cNvPr descr="clustering-profiling_files/figure-docx/unnamed-chunk-8-12.png" id="59" name="Picture"/>
+                    <pic:cNvPr descr="clustering-profiling_files/figure-docx/unnamed-chunk-8-12.png" id="55" name="Picture"/>
                     <pic:cNvPicPr>
                       <a:picLocks noChangeArrowheads="1" noChangeAspect="1"/>
                     </pic:cNvPicPr>
                   </pic:nvPicPr>
                   <pic:blipFill>
-                    <a:blip r:embed="rId57"/>
+                    <a:blip r:embed="rId53"/>
                     <a:stretch>
                       <a:fillRect/>
                     </a:stretch>
@@ -9123,291 +9134,75 @@
         <w:t xml:space="preserve">## [1]  0.000000e+00  8.169678e-14 4.324152e-157 1.458199e-264</w:t>
       </w:r>
     </w:p>
+    <w:bookmarkEnd w:id="56"/>
+    <w:bookmarkStart w:id="58" w:name="descriptions-for-every-variable"/>
     <w:p>
       <w:pPr>
-        <w:pStyle w:val="SourceCode"/>
+        <w:pStyle w:val="Heading2"/>
       </w:pPr>
       <w:r>
-        <w:rPr>
-          <w:rStyle w:val="CommentTok"/>
-        </w:rPr>
-        <w:t xml:space="preserve"># Descriptors of the most significant classes. Add infoboxes</w:t>
-      </w:r>
-      <w:r>
-        <w:br/>
-      </w:r>
-      <w:r>
-        <w:rPr>
-          <w:rStyle w:val="ControlFlowTok"/>
-        </w:rPr>
-        <w:t xml:space="preserve">for</w:t>
-      </w:r>
-      <w:r>
-        <w:rPr>
-          <w:rStyle w:val="NormalTok"/>
-        </w:rPr>
-        <w:t xml:space="preserve"> (c </w:t>
-      </w:r>
-      <w:r>
-        <w:rPr>
-          <w:rStyle w:val="ControlFlowTok"/>
-        </w:rPr>
-        <w:t xml:space="preserve">in</w:t>
-      </w:r>
-      <w:r>
-        <w:rPr>
-          <w:rStyle w:val="NormalTok"/>
-        </w:rPr>
-        <w:t xml:space="preserve"> </w:t>
-      </w:r>
-      <w:r>
-        <w:rPr>
-          <w:rStyle w:val="DecValTok"/>
-        </w:rPr>
-        <w:t xml:space="preserve">1</w:t>
-      </w:r>
-      <w:r>
-        <w:rPr>
-          <w:rStyle w:val="SpecialCharTok"/>
-        </w:rPr>
-        <w:t xml:space="preserve">:</w:t>
-      </w:r>
-      <w:r>
-        <w:rPr>
-          <w:rStyle w:val="FunctionTok"/>
-        </w:rPr>
-        <w:t xml:space="preserve">length</w:t>
-      </w:r>
-      <w:r>
-        <w:rPr>
-          <w:rStyle w:val="NormalTok"/>
-        </w:rPr>
-        <w:t xml:space="preserve">(</w:t>
-      </w:r>
-      <w:r>
-        <w:rPr>
-          <w:rStyle w:val="FunctionTok"/>
-        </w:rPr>
-        <w:t xml:space="preserve">levels</w:t>
-      </w:r>
-      <w:r>
-        <w:rPr>
-          <w:rStyle w:val="NormalTok"/>
-        </w:rPr>
-        <w:t xml:space="preserve">(</w:t>
-      </w:r>
-      <w:r>
-        <w:rPr>
-          <w:rStyle w:val="FunctionTok"/>
-        </w:rPr>
-        <w:t xml:space="preserve">as.factor</w:t>
-      </w:r>
-      <w:r>
-        <w:rPr>
-          <w:rStyle w:val="NormalTok"/>
-        </w:rPr>
-        <w:t xml:space="preserve">(P)))) {</w:t>
-      </w:r>
-      <w:r>
-        <w:br/>
-      </w:r>
-      <w:r>
-        <w:rPr>
-          <w:rStyle w:val="NormalTok"/>
-        </w:rPr>
-        <w:t xml:space="preserve">  </w:t>
-      </w:r>
-      <w:r>
-        <w:rPr>
-          <w:rStyle w:val="ControlFlowTok"/>
-        </w:rPr>
-        <w:t xml:space="preserve">if</w:t>
-      </w:r>
-      <w:r>
-        <w:rPr>
-          <w:rStyle w:val="NormalTok"/>
-        </w:rPr>
-        <w:t xml:space="preserve">(</w:t>
-      </w:r>
-      <w:r>
-        <w:rPr>
-          <w:rStyle w:val="SpecialCharTok"/>
-        </w:rPr>
-        <w:t xml:space="preserve">!</w:t>
-      </w:r>
-      <w:r>
-        <w:rPr>
-          <w:rStyle w:val="FunctionTok"/>
-        </w:rPr>
-        <w:t xml:space="preserve">is.na</w:t>
-      </w:r>
-      <w:r>
-        <w:rPr>
-          <w:rStyle w:val="NormalTok"/>
-        </w:rPr>
-        <w:t xml:space="preserve">(</w:t>
-      </w:r>
-      <w:r>
-        <w:rPr>
-          <w:rStyle w:val="FunctionTok"/>
-        </w:rPr>
-        <w:t xml:space="preserve">levels</w:t>
-      </w:r>
-      <w:r>
-        <w:rPr>
-          <w:rStyle w:val="NormalTok"/>
-        </w:rPr>
-        <w:t xml:space="preserve">(</w:t>
-      </w:r>
-      <w:r>
-        <w:rPr>
-          <w:rStyle w:val="FunctionTok"/>
-        </w:rPr>
-        <w:t xml:space="preserve">as.factor</w:t>
-      </w:r>
-      <w:r>
-        <w:rPr>
-          <w:rStyle w:val="NormalTok"/>
-        </w:rPr>
-        <w:t xml:space="preserve">(P))[c])){</w:t>
-      </w:r>
-      <w:r>
-        <w:br/>
-      </w:r>
-      <w:r>
-        <w:rPr>
-          <w:rStyle w:val="NormalTok"/>
-        </w:rPr>
-        <w:t xml:space="preserve">    </w:t>
-      </w:r>
-      <w:r>
-        <w:rPr>
-          <w:rStyle w:val="FunctionTok"/>
-        </w:rPr>
-        <w:t xml:space="preserve">print</w:t>
-      </w:r>
-      <w:r>
-        <w:rPr>
-          <w:rStyle w:val="NormalTok"/>
-        </w:rPr>
-        <w:t xml:space="preserve">(</w:t>
-      </w:r>
-      <w:r>
-        <w:rPr>
-          <w:rStyle w:val="FunctionTok"/>
-        </w:rPr>
-        <w:t xml:space="preserve">paste</w:t>
-      </w:r>
-      <w:r>
-        <w:rPr>
-          <w:rStyle w:val="NormalTok"/>
-        </w:rPr>
-        <w:t xml:space="preserve">(</w:t>
-      </w:r>
-      <w:r>
-        <w:rPr>
-          <w:rStyle w:val="StringTok"/>
-        </w:rPr>
-        <w:t xml:space="preserve">"P.values per class:"</w:t>
-      </w:r>
-      <w:r>
-        <w:rPr>
-          <w:rStyle w:val="NormalTok"/>
-        </w:rPr>
-        <w:t xml:space="preserve">,</w:t>
-      </w:r>
-      <w:r>
-        <w:rPr>
-          <w:rStyle w:val="FunctionTok"/>
-        </w:rPr>
-        <w:t xml:space="preserve">levels</w:t>
-      </w:r>
-      <w:r>
-        <w:rPr>
-          <w:rStyle w:val="NormalTok"/>
-        </w:rPr>
-        <w:t xml:space="preserve">(</w:t>
-      </w:r>
-      <w:r>
-        <w:rPr>
-          <w:rStyle w:val="FunctionTok"/>
-        </w:rPr>
-        <w:t xml:space="preserve">as.factor</w:t>
-      </w:r>
-      <w:r>
-        <w:rPr>
-          <w:rStyle w:val="NormalTok"/>
-        </w:rPr>
-        <w:t xml:space="preserve">(P))[c]));</w:t>
-      </w:r>
-      <w:r>
-        <w:br/>
-      </w:r>
-      <w:r>
-        <w:rPr>
-          <w:rStyle w:val="NormalTok"/>
-        </w:rPr>
-        <w:t xml:space="preserve">    </w:t>
-      </w:r>
-      <w:r>
-        <w:rPr>
-          <w:rStyle w:val="FunctionTok"/>
-        </w:rPr>
-        <w:t xml:space="preserve">print</w:t>
-      </w:r>
-      <w:r>
-        <w:rPr>
-          <w:rStyle w:val="NormalTok"/>
-        </w:rPr>
-        <w:t xml:space="preserve">(</w:t>
-      </w:r>
-      <w:r>
-        <w:rPr>
-          <w:rStyle w:val="FunctionTok"/>
-        </w:rPr>
-        <w:t xml:space="preserve">sort</w:t>
-      </w:r>
-      <w:r>
-        <w:rPr>
-          <w:rStyle w:val="NormalTok"/>
-        </w:rPr>
-        <w:t xml:space="preserve">(pvalk[c,]), </w:t>
-      </w:r>
-      <w:r>
-        <w:rPr>
-          <w:rStyle w:val="AttributeTok"/>
-        </w:rPr>
-        <w:t xml:space="preserve">digits=</w:t>
-      </w:r>
-      <w:r>
-        <w:rPr>
-          <w:rStyle w:val="DecValTok"/>
-        </w:rPr>
-        <w:t xml:space="preserve">3</w:t>
-      </w:r>
-      <w:r>
-        <w:rPr>
-          <w:rStyle w:val="NormalTok"/>
-        </w:rPr>
-        <w:t xml:space="preserve">) </w:t>
-      </w:r>
-      <w:r>
-        <w:br/>
-      </w:r>
-      <w:r>
-        <w:rPr>
-          <w:rStyle w:val="NormalTok"/>
-        </w:rPr>
-        <w:t xml:space="preserve">  }</w:t>
-      </w:r>
-      <w:r>
-        <w:br/>
-      </w:r>
-      <w:r>
-        <w:rPr>
-          <w:rStyle w:val="NormalTok"/>
-        </w:rPr>
-        <w:t xml:space="preserve">}</w:t>
+        <w:t xml:space="preserve">Descriptions for every variable</w:t>
+      </w:r>
+    </w:p>
+    <w:bookmarkStart w:id="57" w:name="what-patterns-can-we-see-for-each-class"/>
+    <w:p>
+      <w:pPr>
+        <w:pStyle w:val="Heading3"/>
+      </w:pPr>
+      <w:r>
+        <w:t xml:space="preserve">What patterns can we see for each class</w:t>
+      </w:r>
+    </w:p>
+    <w:p>
+      <w:pPr>
+        <w:numPr>
+          <w:ilvl w:val="0"/>
+          <w:numId w:val="1001"/>
+        </w:numPr>
+      </w:pPr>
+      <w:r>
+        <w:t xml:space="preserve">Class 1 (black) - Most loudest and energetic</w:t>
+      </w:r>
+    </w:p>
+    <w:p>
+      <w:pPr>
+        <w:numPr>
+          <w:ilvl w:val="0"/>
+          <w:numId w:val="1001"/>
+        </w:numPr>
+      </w:pPr>
+      <w:r>
+        <w:t xml:space="preserve">Class 2 (red) - Most acoustic</w:t>
+      </w:r>
+    </w:p>
+    <w:p>
+      <w:pPr>
+        <w:numPr>
+          <w:ilvl w:val="0"/>
+          <w:numId w:val="1001"/>
+        </w:numPr>
+      </w:pPr>
+      <w:r>
+        <w:t xml:space="preserve">Class 3 (green) - Most energetic and instrumental</w:t>
+      </w:r>
+    </w:p>
+    <w:p>
+      <w:pPr>
+        <w:numPr>
+          <w:ilvl w:val="0"/>
+          <w:numId w:val="1001"/>
+        </w:numPr>
+      </w:pPr>
+      <w:r>
+        <w:t xml:space="preserve">Class 4 (blue) - Most acoustic and instrumental</w:t>
+      </w:r>
+    </w:p>
+    <w:p>
+      <w:pPr>
+        <w:pStyle w:val="FirstParagraph"/>
+      </w:pPr>
+      <w:r>
+        <w:t xml:space="preserve">Happiest to saddest songs - Class 1 &gt; 2 &gt; 3 &gt; 4</w:t>
       </w:r>
     </w:p>
     <w:p>
@@ -9416,194 +9211,480 @@
       </w:pPr>
       <w:r>
         <w:rPr>
-          <w:rStyle w:val="VerbatimChar"/>
-        </w:rPr>
-        <w:t xml:space="preserve">## [1] "P.values per class: 1"</w:t>
-      </w:r>
-      <w:r>
-        <w:br/>
-      </w:r>
-      <w:r>
-        <w:rPr>
-          <w:rStyle w:val="VerbatimChar"/>
-        </w:rPr>
-        <w:t xml:space="preserve">##     acousticness instrumentalness          cluster         loudness </w:t>
-      </w:r>
-      <w:r>
-        <w:br/>
-      </w:r>
-      <w:r>
-        <w:rPr>
-          <w:rStyle w:val="VerbatimChar"/>
-        </w:rPr>
-        <w:t xml:space="preserve">##         0.00e+00         0.00e+00         0.00e+00        3.45e-166 </w:t>
-      </w:r>
-      <w:r>
-        <w:br/>
-      </w:r>
-      <w:r>
-        <w:rPr>
-          <w:rStyle w:val="VerbatimChar"/>
-        </w:rPr>
-        <w:t xml:space="preserve">##           energy          valence </w:t>
-      </w:r>
-      <w:r>
-        <w:br/>
-      </w:r>
-      <w:r>
-        <w:rPr>
-          <w:rStyle w:val="VerbatimChar"/>
-        </w:rPr>
-        <w:t xml:space="preserve">##        5.56e-161         7.84e-65 </w:t>
-      </w:r>
-      <w:r>
-        <w:br/>
-      </w:r>
-      <w:r>
-        <w:rPr>
-          <w:rStyle w:val="VerbatimChar"/>
-        </w:rPr>
-        <w:t xml:space="preserve">## [1] "P.values per class: 2"</w:t>
-      </w:r>
-      <w:r>
-        <w:br/>
-      </w:r>
-      <w:r>
-        <w:rPr>
-          <w:rStyle w:val="VerbatimChar"/>
-        </w:rPr>
-        <w:t xml:space="preserve">##         loudness           energy instrumentalness     acousticness </w:t>
-      </w:r>
-      <w:r>
-        <w:br/>
-      </w:r>
-      <w:r>
-        <w:rPr>
-          <w:rStyle w:val="VerbatimChar"/>
-        </w:rPr>
-        <w:t xml:space="preserve">##         0.00e+00         0.00e+00         0.00e+00        6.39e-212 </w:t>
-      </w:r>
-      <w:r>
-        <w:br/>
-      </w:r>
-      <w:r>
-        <w:rPr>
-          <w:rStyle w:val="VerbatimChar"/>
-        </w:rPr>
-        <w:t xml:space="preserve">##          cluster          valence </w:t>
-      </w:r>
-      <w:r>
-        <w:br/>
-      </w:r>
-      <w:r>
-        <w:rPr>
-          <w:rStyle w:val="VerbatimChar"/>
-        </w:rPr>
-        <w:t xml:space="preserve">##         8.17e-14         7.85e-03 </w:t>
-      </w:r>
-      <w:r>
-        <w:br/>
-      </w:r>
-      <w:r>
-        <w:rPr>
-          <w:rStyle w:val="VerbatimChar"/>
-        </w:rPr>
-        <w:t xml:space="preserve">## [1] "P.values per class: 3"</w:t>
-      </w:r>
-      <w:r>
-        <w:br/>
-      </w:r>
-      <w:r>
-        <w:rPr>
-          <w:rStyle w:val="VerbatimChar"/>
-        </w:rPr>
-        <w:t xml:space="preserve">##     acousticness          valence instrumentalness          cluster </w:t>
-      </w:r>
-      <w:r>
-        <w:br/>
-      </w:r>
-      <w:r>
-        <w:rPr>
-          <w:rStyle w:val="VerbatimChar"/>
-        </w:rPr>
-        <w:t xml:space="preserve">##         0.00e+00         0.00e+00        1.73e-258        4.32e-157 </w:t>
-      </w:r>
-      <w:r>
-        <w:br/>
-      </w:r>
-      <w:r>
-        <w:rPr>
-          <w:rStyle w:val="VerbatimChar"/>
-        </w:rPr>
-        <w:t xml:space="preserve">##           energy         loudness </w:t>
-      </w:r>
-      <w:r>
-        <w:br/>
-      </w:r>
-      <w:r>
-        <w:rPr>
-          <w:rStyle w:val="VerbatimChar"/>
-        </w:rPr>
-        <w:t xml:space="preserve">##         1.10e-13         3.37e-03 </w:t>
-      </w:r>
-      <w:r>
-        <w:br/>
-      </w:r>
-      <w:r>
-        <w:rPr>
-          <w:rStyle w:val="VerbatimChar"/>
-        </w:rPr>
-        <w:t xml:space="preserve">## [1] "P.values per class: 4"</w:t>
-      </w:r>
-      <w:r>
-        <w:br/>
-      </w:r>
-      <w:r>
-        <w:rPr>
-          <w:rStyle w:val="VerbatimChar"/>
-        </w:rPr>
-        <w:t xml:space="preserve">##         loudness           energy          valence          cluster </w:t>
-      </w:r>
-      <w:r>
-        <w:br/>
-      </w:r>
-      <w:r>
-        <w:rPr>
-          <w:rStyle w:val="VerbatimChar"/>
-        </w:rPr>
-        <w:t xml:space="preserve">##         0.00e+00         0.00e+00         0.00e+00        1.46e-264 </w:t>
-      </w:r>
-      <w:r>
-        <w:br/>
-      </w:r>
-      <w:r>
-        <w:rPr>
-          <w:rStyle w:val="VerbatimChar"/>
-        </w:rPr>
-        <w:t xml:space="preserve">## instrumentalness     acousticness </w:t>
-      </w:r>
-      <w:r>
-        <w:br/>
-      </w:r>
-      <w:r>
-        <w:rPr>
-          <w:rStyle w:val="VerbatimChar"/>
-        </w:rPr>
-        <w:t xml:space="preserve">##        6.49e-192        2.45e-123</w:t>
+          <w:rStyle w:val="CommentTok"/>
+        </w:rPr>
+        <w:t xml:space="preserve"># Descriptors of the most significant classes. Add infoboxes</w:t>
+      </w:r>
+      <w:r>
+        <w:br/>
+      </w:r>
+      <w:r>
+        <w:rPr>
+          <w:rStyle w:val="ControlFlowTok"/>
+        </w:rPr>
+        <w:t xml:space="preserve">for</w:t>
+      </w:r>
+      <w:r>
+        <w:rPr>
+          <w:rStyle w:val="NormalTok"/>
+        </w:rPr>
+        <w:t xml:space="preserve"> (c </w:t>
+      </w:r>
+      <w:r>
+        <w:rPr>
+          <w:rStyle w:val="ControlFlowTok"/>
+        </w:rPr>
+        <w:t xml:space="preserve">in</w:t>
+      </w:r>
+      <w:r>
+        <w:rPr>
+          <w:rStyle w:val="NormalTok"/>
+        </w:rPr>
+        <w:t xml:space="preserve"> </w:t>
+      </w:r>
+      <w:r>
+        <w:rPr>
+          <w:rStyle w:val="DecValTok"/>
+        </w:rPr>
+        <w:t xml:space="preserve">1</w:t>
+      </w:r>
+      <w:r>
+        <w:rPr>
+          <w:rStyle w:val="SpecialCharTok"/>
+        </w:rPr>
+        <w:t xml:space="preserve">:</w:t>
+      </w:r>
+      <w:r>
+        <w:rPr>
+          <w:rStyle w:val="FunctionTok"/>
+        </w:rPr>
+        <w:t xml:space="preserve">length</w:t>
+      </w:r>
+      <w:r>
+        <w:rPr>
+          <w:rStyle w:val="NormalTok"/>
+        </w:rPr>
+        <w:t xml:space="preserve">(</w:t>
+      </w:r>
+      <w:r>
+        <w:rPr>
+          <w:rStyle w:val="FunctionTok"/>
+        </w:rPr>
+        <w:t xml:space="preserve">levels</w:t>
+      </w:r>
+      <w:r>
+        <w:rPr>
+          <w:rStyle w:val="NormalTok"/>
+        </w:rPr>
+        <w:t xml:space="preserve">(</w:t>
+      </w:r>
+      <w:r>
+        <w:rPr>
+          <w:rStyle w:val="FunctionTok"/>
+        </w:rPr>
+        <w:t xml:space="preserve">as.factor</w:t>
+      </w:r>
+      <w:r>
+        <w:rPr>
+          <w:rStyle w:val="NormalTok"/>
+        </w:rPr>
+        <w:t xml:space="preserve">(P)))) {</w:t>
+      </w:r>
+      <w:r>
+        <w:br/>
+      </w:r>
+      <w:r>
+        <w:rPr>
+          <w:rStyle w:val="NormalTok"/>
+        </w:rPr>
+        <w:t xml:space="preserve">  </w:t>
+      </w:r>
+      <w:r>
+        <w:rPr>
+          <w:rStyle w:val="ControlFlowTok"/>
+        </w:rPr>
+        <w:t xml:space="preserve">if</w:t>
+      </w:r>
+      <w:r>
+        <w:rPr>
+          <w:rStyle w:val="NormalTok"/>
+        </w:rPr>
+        <w:t xml:space="preserve">(</w:t>
+      </w:r>
+      <w:r>
+        <w:rPr>
+          <w:rStyle w:val="SpecialCharTok"/>
+        </w:rPr>
+        <w:t xml:space="preserve">!</w:t>
+      </w:r>
+      <w:r>
+        <w:rPr>
+          <w:rStyle w:val="FunctionTok"/>
+        </w:rPr>
+        <w:t xml:space="preserve">is.na</w:t>
+      </w:r>
+      <w:r>
+        <w:rPr>
+          <w:rStyle w:val="NormalTok"/>
+        </w:rPr>
+        <w:t xml:space="preserve">(</w:t>
+      </w:r>
+      <w:r>
+        <w:rPr>
+          <w:rStyle w:val="FunctionTok"/>
+        </w:rPr>
+        <w:t xml:space="preserve">levels</w:t>
+      </w:r>
+      <w:r>
+        <w:rPr>
+          <w:rStyle w:val="NormalTok"/>
+        </w:rPr>
+        <w:t xml:space="preserve">(</w:t>
+      </w:r>
+      <w:r>
+        <w:rPr>
+          <w:rStyle w:val="FunctionTok"/>
+        </w:rPr>
+        <w:t xml:space="preserve">as.factor</w:t>
+      </w:r>
+      <w:r>
+        <w:rPr>
+          <w:rStyle w:val="NormalTok"/>
+        </w:rPr>
+        <w:t xml:space="preserve">(P))[c])){</w:t>
+      </w:r>
+      <w:r>
+        <w:br/>
+      </w:r>
+      <w:r>
+        <w:rPr>
+          <w:rStyle w:val="NormalTok"/>
+        </w:rPr>
+        <w:t xml:space="preserve">    </w:t>
+      </w:r>
+      <w:r>
+        <w:rPr>
+          <w:rStyle w:val="FunctionTok"/>
+        </w:rPr>
+        <w:t xml:space="preserve">print</w:t>
+      </w:r>
+      <w:r>
+        <w:rPr>
+          <w:rStyle w:val="NormalTok"/>
+        </w:rPr>
+        <w:t xml:space="preserve">(</w:t>
+      </w:r>
+      <w:r>
+        <w:rPr>
+          <w:rStyle w:val="FunctionTok"/>
+        </w:rPr>
+        <w:t xml:space="preserve">paste</w:t>
+      </w:r>
+      <w:r>
+        <w:rPr>
+          <w:rStyle w:val="NormalTok"/>
+        </w:rPr>
+        <w:t xml:space="preserve">(</w:t>
+      </w:r>
+      <w:r>
+        <w:rPr>
+          <w:rStyle w:val="StringTok"/>
+        </w:rPr>
+        <w:t xml:space="preserve">"P.values per class:"</w:t>
+      </w:r>
+      <w:r>
+        <w:rPr>
+          <w:rStyle w:val="NormalTok"/>
+        </w:rPr>
+        <w:t xml:space="preserve">,</w:t>
+      </w:r>
+      <w:r>
+        <w:rPr>
+          <w:rStyle w:val="FunctionTok"/>
+        </w:rPr>
+        <w:t xml:space="preserve">levels</w:t>
+      </w:r>
+      <w:r>
+        <w:rPr>
+          <w:rStyle w:val="NormalTok"/>
+        </w:rPr>
+        <w:t xml:space="preserve">(</w:t>
+      </w:r>
+      <w:r>
+        <w:rPr>
+          <w:rStyle w:val="FunctionTok"/>
+        </w:rPr>
+        <w:t xml:space="preserve">as.factor</w:t>
+      </w:r>
+      <w:r>
+        <w:rPr>
+          <w:rStyle w:val="NormalTok"/>
+        </w:rPr>
+        <w:t xml:space="preserve">(P))[c]));</w:t>
+      </w:r>
+      <w:r>
+        <w:br/>
+      </w:r>
+      <w:r>
+        <w:rPr>
+          <w:rStyle w:val="NormalTok"/>
+        </w:rPr>
+        <w:t xml:space="preserve">    </w:t>
+      </w:r>
+      <w:r>
+        <w:rPr>
+          <w:rStyle w:val="FunctionTok"/>
+        </w:rPr>
+        <w:t xml:space="preserve">print</w:t>
+      </w:r>
+      <w:r>
+        <w:rPr>
+          <w:rStyle w:val="NormalTok"/>
+        </w:rPr>
+        <w:t xml:space="preserve">(</w:t>
+      </w:r>
+      <w:r>
+        <w:rPr>
+          <w:rStyle w:val="FunctionTok"/>
+        </w:rPr>
+        <w:t xml:space="preserve">sort</w:t>
+      </w:r>
+      <w:r>
+        <w:rPr>
+          <w:rStyle w:val="NormalTok"/>
+        </w:rPr>
+        <w:t xml:space="preserve">(pvalk[c,]), </w:t>
+      </w:r>
+      <w:r>
+        <w:rPr>
+          <w:rStyle w:val="AttributeTok"/>
+        </w:rPr>
+        <w:t xml:space="preserve">digits=</w:t>
+      </w:r>
+      <w:r>
+        <w:rPr>
+          <w:rStyle w:val="DecValTok"/>
+        </w:rPr>
+        <w:t xml:space="preserve">3</w:t>
+      </w:r>
+      <w:r>
+        <w:rPr>
+          <w:rStyle w:val="NormalTok"/>
+        </w:rPr>
+        <w:t xml:space="preserve">) </w:t>
+      </w:r>
+      <w:r>
+        <w:br/>
+      </w:r>
+      <w:r>
+        <w:rPr>
+          <w:rStyle w:val="NormalTok"/>
+        </w:rPr>
+        <w:t xml:space="preserve">  }</w:t>
+      </w:r>
+      <w:r>
+        <w:br/>
+      </w:r>
+      <w:r>
+        <w:rPr>
+          <w:rStyle w:val="NormalTok"/>
+        </w:rPr>
+        <w:t xml:space="preserve">}</w:t>
       </w:r>
     </w:p>
-    <w:bookmarkEnd w:id="60"/>
-    <w:bookmarkEnd w:id="61"/>
-    <w:bookmarkStart w:id="62" w:name="Xe4d75b9cf50d1a7117ca49e7aa49e3f9d03e439"/>
     <w:p>
       <w:pPr>
-        <w:pStyle w:val="Heading1"/>
+        <w:pStyle w:val="SourceCode"/>
       </w:pPr>
       <w:r>
+        <w:rPr>
+          <w:rStyle w:val="VerbatimChar"/>
+        </w:rPr>
+        <w:t xml:space="preserve">## [1] "P.values per class: 1"</w:t>
+      </w:r>
+      <w:r>
+        <w:br/>
+      </w:r>
+      <w:r>
+        <w:rPr>
+          <w:rStyle w:val="VerbatimChar"/>
+        </w:rPr>
+        <w:t xml:space="preserve">##     acousticness instrumentalness          cluster         loudness </w:t>
+      </w:r>
+      <w:r>
+        <w:br/>
+      </w:r>
+      <w:r>
+        <w:rPr>
+          <w:rStyle w:val="VerbatimChar"/>
+        </w:rPr>
+        <w:t xml:space="preserve">##         0.00e+00         0.00e+00         0.00e+00        3.45e-166 </w:t>
+      </w:r>
+      <w:r>
+        <w:br/>
+      </w:r>
+      <w:r>
+        <w:rPr>
+          <w:rStyle w:val="VerbatimChar"/>
+        </w:rPr>
+        <w:t xml:space="preserve">##           energy          valence </w:t>
+      </w:r>
+      <w:r>
+        <w:br/>
+      </w:r>
+      <w:r>
+        <w:rPr>
+          <w:rStyle w:val="VerbatimChar"/>
+        </w:rPr>
+        <w:t xml:space="preserve">##        5.56e-161         7.84e-65 </w:t>
+      </w:r>
+      <w:r>
+        <w:br/>
+      </w:r>
+      <w:r>
+        <w:rPr>
+          <w:rStyle w:val="VerbatimChar"/>
+        </w:rPr>
+        <w:t xml:space="preserve">## [1] "P.values per class: 2"</w:t>
+      </w:r>
+      <w:r>
+        <w:br/>
+      </w:r>
+      <w:r>
+        <w:rPr>
+          <w:rStyle w:val="VerbatimChar"/>
+        </w:rPr>
+        <w:t xml:space="preserve">##         loudness           energy instrumentalness     acousticness </w:t>
+      </w:r>
+      <w:r>
+        <w:br/>
+      </w:r>
+      <w:r>
+        <w:rPr>
+          <w:rStyle w:val="VerbatimChar"/>
+        </w:rPr>
+        <w:t xml:space="preserve">##         0.00e+00         0.00e+00         0.00e+00        6.39e-212 </w:t>
+      </w:r>
+      <w:r>
+        <w:br/>
+      </w:r>
+      <w:r>
+        <w:rPr>
+          <w:rStyle w:val="VerbatimChar"/>
+        </w:rPr>
+        <w:t xml:space="preserve">##          cluster          valence </w:t>
+      </w:r>
+      <w:r>
+        <w:br/>
+      </w:r>
+      <w:r>
+        <w:rPr>
+          <w:rStyle w:val="VerbatimChar"/>
+        </w:rPr>
+        <w:t xml:space="preserve">##         8.17e-14         7.85e-03 </w:t>
+      </w:r>
+      <w:r>
+        <w:br/>
+      </w:r>
+      <w:r>
+        <w:rPr>
+          <w:rStyle w:val="VerbatimChar"/>
+        </w:rPr>
+        <w:t xml:space="preserve">## [1] "P.values per class: 3"</w:t>
+      </w:r>
+      <w:r>
+        <w:br/>
+      </w:r>
+      <w:r>
+        <w:rPr>
+          <w:rStyle w:val="VerbatimChar"/>
+        </w:rPr>
+        <w:t xml:space="preserve">##     acousticness          valence instrumentalness          cluster </w:t>
+      </w:r>
+      <w:r>
+        <w:br/>
+      </w:r>
+      <w:r>
+        <w:rPr>
+          <w:rStyle w:val="VerbatimChar"/>
+        </w:rPr>
+        <w:t xml:space="preserve">##         0.00e+00         0.00e+00        1.73e-258        4.32e-157 </w:t>
+      </w:r>
+      <w:r>
+        <w:br/>
+      </w:r>
+      <w:r>
+        <w:rPr>
+          <w:rStyle w:val="VerbatimChar"/>
+        </w:rPr>
+        <w:t xml:space="preserve">##           energy         loudness </w:t>
+      </w:r>
+      <w:r>
+        <w:br/>
+      </w:r>
+      <w:r>
+        <w:rPr>
+          <w:rStyle w:val="VerbatimChar"/>
+        </w:rPr>
+        <w:t xml:space="preserve">##         1.10e-13         3.37e-03 </w:t>
+      </w:r>
+      <w:r>
+        <w:br/>
+      </w:r>
+      <w:r>
+        <w:rPr>
+          <w:rStyle w:val="VerbatimChar"/>
+        </w:rPr>
+        <w:t xml:space="preserve">## [1] "P.values per class: 4"</w:t>
+      </w:r>
+      <w:r>
+        <w:br/>
+      </w:r>
+      <w:r>
+        <w:rPr>
+          <w:rStyle w:val="VerbatimChar"/>
+        </w:rPr>
+        <w:t xml:space="preserve">##         loudness           energy          valence          cluster </w:t>
+      </w:r>
+      <w:r>
+        <w:br/>
+      </w:r>
+      <w:r>
+        <w:rPr>
+          <w:rStyle w:val="VerbatimChar"/>
+        </w:rPr>
+        <w:t xml:space="preserve">##         0.00e+00         0.00e+00         0.00e+00        1.46e-264 </w:t>
+      </w:r>
+      <w:r>
+        <w:br/>
+      </w:r>
+      <w:r>
+        <w:rPr>
+          <w:rStyle w:val="VerbatimChar"/>
+        </w:rPr>
+        <w:t xml:space="preserve">## instrumentalness     acousticness </w:t>
+      </w:r>
+      <w:r>
+        <w:br/>
+      </w:r>
+      <w:r>
+        <w:rPr>
+          <w:rStyle w:val="VerbatimChar"/>
+        </w:rPr>
+        <w:t xml:space="preserve">##        6.49e-192        2.45e-123</w:t>
+      </w:r>
+    </w:p>
+    <w:p>
+      <w:pPr>
+        <w:pStyle w:val="FirstParagraph"/>
+      </w:pPr>
+      <w:r>
         <w:t xml:space="preserve">Add the information of the modalities of qualitative to the list of pvalues and make global ordering</w:t>
       </w:r>
     </w:p>
-    <w:bookmarkEnd w:id="62"/>
+    <w:bookmarkEnd w:id="57"/>
+    <w:bookmarkEnd w:id="58"/>
+    <w:bookmarkEnd w:id="59"/>
     <w:sectPr/>
   </w:body>
 </w:document>
@@ -9710,8 +9791,87 @@
       </w:pPr>
     </w:lvl>
   </w:abstractNum>
+  <w:abstractNum w:abstractNumId="991">
+    <w:nsid w:val="A991"/>
+    <w:multiLevelType w:val="multilevel"/>
+    <w:lvl w:ilvl="0">
+      <w:numFmt w:val="bullet"/>
+      <w:lvlText w:val="•"/>
+      <w:lvlJc w:val="left"/>
+      <w:pPr>
+        <w:ind w:left="720" w:hanging="480"/>
+      </w:pPr>
+    </w:lvl>
+    <w:lvl w:ilvl="1">
+      <w:numFmt w:val="bullet"/>
+      <w:lvlText w:val="–"/>
+      <w:lvlJc w:val="left"/>
+      <w:pPr>
+        <w:ind w:left="1440" w:hanging="480"/>
+      </w:pPr>
+    </w:lvl>
+    <w:lvl w:ilvl="2">
+      <w:numFmt w:val="bullet"/>
+      <w:lvlText w:val="•"/>
+      <w:lvlJc w:val="left"/>
+      <w:pPr>
+        <w:ind w:left="2160" w:hanging="480"/>
+      </w:pPr>
+    </w:lvl>
+    <w:lvl w:ilvl="3">
+      <w:numFmt w:val="bullet"/>
+      <w:lvlText w:val="–"/>
+      <w:lvlJc w:val="left"/>
+      <w:pPr>
+        <w:ind w:left="2880" w:hanging="480"/>
+      </w:pPr>
+    </w:lvl>
+    <w:lvl w:ilvl="4">
+      <w:numFmt w:val="bullet"/>
+      <w:lvlText w:val="•"/>
+      <w:lvlJc w:val="left"/>
+      <w:pPr>
+        <w:ind w:left="3600" w:hanging="480"/>
+      </w:pPr>
+    </w:lvl>
+    <w:lvl w:ilvl="5">
+      <w:numFmt w:val="bullet"/>
+      <w:lvlText w:val="–"/>
+      <w:lvlJc w:val="left"/>
+      <w:pPr>
+        <w:ind w:left="4320" w:hanging="480"/>
+      </w:pPr>
+    </w:lvl>
+    <w:lvl w:ilvl="6">
+      <w:numFmt w:val="bullet"/>
+      <w:lvlText w:val="•"/>
+      <w:lvlJc w:val="left"/>
+      <w:pPr>
+        <w:ind w:left="5040" w:hanging="480"/>
+      </w:pPr>
+    </w:lvl>
+    <w:lvl w:ilvl="7">
+      <w:numFmt w:val="bullet"/>
+      <w:lvlText w:val="–"/>
+      <w:lvlJc w:val="left"/>
+      <w:pPr>
+        <w:ind w:left="5760" w:hanging="480"/>
+      </w:pPr>
+    </w:lvl>
+    <w:lvl w:ilvl="8">
+      <w:numFmt w:val="bullet"/>
+      <w:lvlText w:val="•"/>
+      <w:lvlJc w:val="left"/>
+      <w:pPr>
+        <w:ind w:left="6480" w:hanging="480"/>
+      </w:pPr>
+    </w:lvl>
+  </w:abstractNum>
   <w:num w:numId="1000">
     <w:abstractNumId w:val="990"/>
+  </w:num>
+  <w:num w:numId="1001">
+    <w:abstractNumId w:val="991"/>
   </w:num>
 </w:numbering>
 </file>

</xml_diff>